<commit_message>
Criados testes para verificar infrações existentes; melhorada geração de release; criado menu para imprimir manualmente EFDs; menu dividido para gerar relatórios, relatório circunstanciado e provas gerais separadamente; padronização no uso de PossibleInfraction.df para sempre ser um DataFrame; correções no preenchimento do Relatório Circunstanciado; lazy loading do levantamento do EFD PVA para não executar quando a geração de prova não precisar; correção para eliminar análises personalizadas de auditoria ao abrir outra auditoria
</commit_message>
<xml_diff>
--- a/resources/Relatório Circunstanciado.docx
+++ b/resources/Relatório Circunstanciado.docx
@@ -353,21 +353,18 @@
         <w:jc w:val="center"/>
       </w:pPr>
       <w:r>
-        <w:rPr>
-          <w:highlight w:val="yellow"/>
-        </w:rPr>
-        <w:t>&lt;cidade&gt;</w:t>
-      </w:r>
-      <w:r>
-        <w:t xml:space="preserve">, </w:t>
-      </w:r>
-      <w:r>
         <w:t>&lt;delegacia-sigla&gt;</w:t>
       </w:r>
       <w:r>
         <w:t>/</w:t>
       </w:r>
       <w:r>
+        <w:t>NF</w:t>
+      </w:r>
+      <w:r>
+        <w:t>-</w:t>
+      </w:r>
+      <w:r>
         <w:t>&lt;</w:t>
       </w:r>
       <w:proofErr w:type="spellStart"/>
@@ -377,6 +374,9 @@
       <w:proofErr w:type="spellEnd"/>
       <w:r>
         <w:t>&gt;</w:t>
+      </w:r>
+      <w:r>
+        <w:t>/Equipe &lt;equipe&gt;</w:t>
       </w:r>
       <w:r>
         <w:t>, em</w:t>
@@ -397,7 +397,7 @@
         <w:rPr>
           <w:noProof/>
         </w:rPr>
-        <w:t>11 de julho de 2022</w:t>
+        <w:t>04 de agosto de 2022</w:t>
       </w:r>
       <w:r>
         <w:fldChar w:fldCharType="end"/>

</xml_diff>